<commit_message>
i iz de niggest
</commit_message>
<xml_diff>
--- a/0Programming Project/Project Report v1.docx
+++ b/0Programming Project/Project Report v1.docx
@@ -1,6 +1,6 @@
 
 <file path=word/document.xml><?xml version="1.0" encoding="utf-8"?>
-<w:document xmlns:wpc="http://schemas.microsoft.com/office/word/2010/wordprocessingCanvas" xmlns:cx="http://schemas.microsoft.com/office/drawing/2014/chartex" xmlns:cx1="http://schemas.microsoft.com/office/drawing/2015/9/8/chartex" xmlns:mc="http://schemas.openxmlformats.org/markup-compatibility/2006" xmlns:o="urn:schemas-microsoft-com:office:office" xmlns:r="http://schemas.openxmlformats.org/officeDocument/2006/relationships" xmlns:m="http://schemas.openxmlformats.org/officeDocument/2006/math" xmlns:v="urn:schemas-microsoft-com:vml" xmlns:wp14="http://schemas.microsoft.com/office/word/2010/wordprocessingDrawing" xmlns:wp="http://schemas.openxmlformats.org/drawingml/2006/wordprocessingDrawing" xmlns:w10="urn:schemas-microsoft-com:office:word" xmlns:w="http://schemas.openxmlformats.org/wordprocessingml/2006/main" xmlns:w14="http://schemas.microsoft.com/office/word/2010/wordml" xmlns:w15="http://schemas.microsoft.com/office/word/2012/wordml" xmlns:w16se="http://schemas.microsoft.com/office/word/2015/wordml/symex" xmlns:wpg="http://schemas.microsoft.com/office/word/2010/wordprocessingGroup" xmlns:wpi="http://schemas.microsoft.com/office/word/2010/wordprocessingInk" xmlns:wne="http://schemas.microsoft.com/office/word/2006/wordml" xmlns:wps="http://schemas.microsoft.com/office/word/2010/wordprocessingShape" mc:Ignorable="w14 w15 w16se wp14">
+<w:document xmlns:wpc="http://schemas.microsoft.com/office/word/2010/wordprocessingCanvas" xmlns:cx="http://schemas.microsoft.com/office/drawing/2014/chartex" xmlns:cx1="http://schemas.microsoft.com/office/drawing/2015/9/8/chartex" xmlns:cx2="http://schemas.microsoft.com/office/drawing/2015/10/21/chartex" xmlns:cx3="http://schemas.microsoft.com/office/drawing/2016/5/9/chartex" xmlns:cx4="http://schemas.microsoft.com/office/drawing/2016/5/10/chartex" xmlns:cx5="http://schemas.microsoft.com/office/drawing/2016/5/11/chartex" xmlns:cx6="http://schemas.microsoft.com/office/drawing/2016/5/12/chartex" xmlns:cx7="http://schemas.microsoft.com/office/drawing/2016/5/13/chartex" xmlns:cx8="http://schemas.microsoft.com/office/drawing/2016/5/14/chartex" xmlns:mc="http://schemas.openxmlformats.org/markup-compatibility/2006" xmlns:aink="http://schemas.microsoft.com/office/drawing/2016/ink" xmlns:am3d="http://schemas.microsoft.com/office/drawing/2017/model3d" xmlns:o="urn:schemas-microsoft-com:office:office" xmlns:r="http://schemas.openxmlformats.org/officeDocument/2006/relationships" xmlns:m="http://schemas.openxmlformats.org/officeDocument/2006/math" xmlns:v="urn:schemas-microsoft-com:vml" xmlns:wp14="http://schemas.microsoft.com/office/word/2010/wordprocessingDrawing" xmlns:wp="http://schemas.openxmlformats.org/drawingml/2006/wordprocessingDrawing" xmlns:w10="urn:schemas-microsoft-com:office:word" xmlns:w="http://schemas.openxmlformats.org/wordprocessingml/2006/main" xmlns:w14="http://schemas.microsoft.com/office/word/2010/wordml" xmlns:w15="http://schemas.microsoft.com/office/word/2012/wordml" xmlns:w16cid="http://schemas.microsoft.com/office/word/2016/wordml/cid" xmlns:w16se="http://schemas.microsoft.com/office/word/2015/wordml/symex" xmlns:wpg="http://schemas.microsoft.com/office/word/2010/wordprocessingGroup" xmlns:wpi="http://schemas.microsoft.com/office/word/2010/wordprocessingInk" xmlns:wne="http://schemas.microsoft.com/office/word/2006/wordml" xmlns:wps="http://schemas.microsoft.com/office/word/2010/wordprocessingShape" mc:Ignorable="w14 w15 w16se w16cid wp14">
   <w:body>
     <w:p>
       <w:pPr>
@@ -143,7 +143,7 @@
               <w:tab w:val="right" w:leader="dot" w:pos="9016"/>
             </w:tabs>
             <w:rPr>
-              <w:rFonts w:eastAsiaTheme="minorEastAsia"/>
+              <w:rFonts w:asciiTheme="minorHAnsi" w:eastAsiaTheme="minorEastAsia" w:hAnsiTheme="minorHAnsi"/>
               <w:noProof/>
               <w:sz w:val="22"/>
               <w:lang w:eastAsia="en-GB"/>
@@ -158,7 +158,7 @@
           <w:r>
             <w:fldChar w:fldCharType="separate"/>
           </w:r>
-          <w:hyperlink w:anchor="_Toc8201422" w:history="1">
+          <w:hyperlink w:anchor="_Toc8681140" w:history="1">
             <w:r>
               <w:rPr>
                 <w:rStyle w:val="Hyperlink"/>
@@ -185,7 +185,7 @@
                 <w:noProof/>
                 <w:webHidden/>
               </w:rPr>
-              <w:instrText xml:space="preserve"> PAGEREF _Toc8201422 \h </w:instrText>
+              <w:instrText xml:space="preserve"> PAGEREF _Toc8681140 \h </w:instrText>
             </w:r>
             <w:r>
               <w:rPr>
@@ -223,13 +223,13 @@
               <w:tab w:val="right" w:leader="dot" w:pos="9016"/>
             </w:tabs>
             <w:rPr>
-              <w:rFonts w:eastAsiaTheme="minorEastAsia"/>
+              <w:rFonts w:asciiTheme="minorHAnsi" w:eastAsiaTheme="minorEastAsia" w:hAnsiTheme="minorHAnsi"/>
               <w:noProof/>
               <w:sz w:val="22"/>
               <w:lang w:eastAsia="en-GB"/>
             </w:rPr>
           </w:pPr>
-          <w:hyperlink w:anchor="_Toc8201423" w:history="1">
+          <w:hyperlink w:anchor="_Toc8681141" w:history="1">
             <w:r>
               <w:rPr>
                 <w:rStyle w:val="Hyperlink"/>
@@ -256,7 +256,7 @@
                 <w:noProof/>
                 <w:webHidden/>
               </w:rPr>
-              <w:instrText xml:space="preserve"> PAGEREF _Toc8201423 \h </w:instrText>
+              <w:instrText xml:space="preserve"> PAGEREF _Toc8681141 \h </w:instrText>
             </w:r>
             <w:r>
               <w:rPr>
@@ -294,13 +294,13 @@
               <w:tab w:val="right" w:leader="dot" w:pos="9016"/>
             </w:tabs>
             <w:rPr>
-              <w:rFonts w:eastAsiaTheme="minorEastAsia"/>
+              <w:rFonts w:asciiTheme="minorHAnsi" w:eastAsiaTheme="minorEastAsia" w:hAnsiTheme="minorHAnsi"/>
               <w:noProof/>
               <w:sz w:val="22"/>
               <w:lang w:eastAsia="en-GB"/>
             </w:rPr>
           </w:pPr>
-          <w:hyperlink w:anchor="_Toc8201424" w:history="1">
+          <w:hyperlink w:anchor="_Toc8681142" w:history="1">
             <w:r>
               <w:rPr>
                 <w:rStyle w:val="Hyperlink"/>
@@ -327,7 +327,7 @@
                 <w:noProof/>
                 <w:webHidden/>
               </w:rPr>
-              <w:instrText xml:space="preserve"> PAGEREF _Toc8201424 \h </w:instrText>
+              <w:instrText xml:space="preserve"> PAGEREF _Toc8681142 \h </w:instrText>
             </w:r>
             <w:r>
               <w:rPr>
@@ -347,7 +347,7 @@
                 <w:noProof/>
                 <w:webHidden/>
               </w:rPr>
-              <w:t>3</w:t>
+              <w:t>4</w:t>
             </w:r>
             <w:r>
               <w:rPr>
@@ -365,13 +365,13 @@
               <w:tab w:val="right" w:leader="dot" w:pos="9016"/>
             </w:tabs>
             <w:rPr>
-              <w:rFonts w:eastAsiaTheme="minorEastAsia"/>
+              <w:rFonts w:asciiTheme="minorHAnsi" w:eastAsiaTheme="minorEastAsia" w:hAnsiTheme="minorHAnsi"/>
               <w:noProof/>
               <w:sz w:val="22"/>
               <w:lang w:eastAsia="en-GB"/>
             </w:rPr>
           </w:pPr>
-          <w:hyperlink w:anchor="_Toc8201425" w:history="1">
+          <w:hyperlink w:anchor="_Toc8681143" w:history="1">
             <w:r>
               <w:rPr>
                 <w:rStyle w:val="Hyperlink"/>
@@ -398,7 +398,7 @@
                 <w:noProof/>
                 <w:webHidden/>
               </w:rPr>
-              <w:instrText xml:space="preserve"> PAGEREF _Toc8201425 \h </w:instrText>
+              <w:instrText xml:space="preserve"> PAGEREF _Toc8681143 \h </w:instrText>
             </w:r>
             <w:r>
               <w:rPr>
@@ -418,7 +418,7 @@
                 <w:noProof/>
                 <w:webHidden/>
               </w:rPr>
-              <w:t>3</w:t>
+              <w:t>5</w:t>
             </w:r>
             <w:r>
               <w:rPr>
@@ -436,13 +436,13 @@
               <w:tab w:val="right" w:leader="dot" w:pos="9016"/>
             </w:tabs>
             <w:rPr>
-              <w:rFonts w:eastAsiaTheme="minorEastAsia"/>
+              <w:rFonts w:asciiTheme="minorHAnsi" w:eastAsiaTheme="minorEastAsia" w:hAnsiTheme="minorHAnsi"/>
               <w:noProof/>
               <w:sz w:val="22"/>
               <w:lang w:eastAsia="en-GB"/>
             </w:rPr>
           </w:pPr>
-          <w:hyperlink w:anchor="_Toc8201426" w:history="1">
+          <w:hyperlink w:anchor="_Toc8681144" w:history="1">
             <w:r>
               <w:rPr>
                 <w:rStyle w:val="Hyperlink"/>
@@ -469,7 +469,7 @@
                 <w:noProof/>
                 <w:webHidden/>
               </w:rPr>
-              <w:instrText xml:space="preserve"> PAGEREF _Toc8201426 \h </w:instrText>
+              <w:instrText xml:space="preserve"> PAGEREF _Toc8681144 \h </w:instrText>
             </w:r>
             <w:r>
               <w:rPr>
@@ -489,7 +489,7 @@
                 <w:noProof/>
                 <w:webHidden/>
               </w:rPr>
-              <w:t>3</w:t>
+              <w:t>5</w:t>
             </w:r>
             <w:r>
               <w:rPr>
@@ -519,7 +519,7 @@
       <w:r>
         <w:br w:type="page"/>
       </w:r>
-      <w:bookmarkStart w:id="0" w:name="_Toc8201422"/>
+      <w:bookmarkStart w:id="0" w:name="_Toc8681140"/>
       <w:r>
         <w:lastRenderedPageBreak/>
         <w:t>Analysis</w:t>
@@ -533,7 +533,7 @@
       <w:pPr>
         <w:pStyle w:val="Heading2"/>
       </w:pPr>
-      <w:bookmarkStart w:id="1" w:name="_Toc8201423"/>
+      <w:bookmarkStart w:id="1" w:name="_Toc8681141"/>
       <w:r>
         <w:t>Problem Identification</w:t>
       </w:r>
@@ -544,21 +544,35 @@
         <w:t xml:space="preserve">I am going to be </w:t>
       </w:r>
       <w:r>
-        <w:t xml:space="preserve">developing a 2d, multiplayer, turn based strategy game where players play as tanks. The aim of the game for each player is to reduce their opponent’s health to zero, and this may be accomplished by aiming their tanks cannon to shoot at the other player’s tank. It will take multiple hits to accomplish this, and so players are able to move their tank a limited distance each turn, in order to </w:t>
+        <w:t>developing a 2d, multiplayer, turn</w:t>
+      </w:r>
+      <w:r>
+        <w:t>-</w:t>
+      </w:r>
+      <w:r>
+        <w:t xml:space="preserve">based strategy game where players play as tanks. The aim of the game for each player is to reduce their opponent’s health to zero, and this may be accomplished by aiming their tanks cannon to shoot at the other player’s tank. It will take multiple hits to accomplish this, and so players are able to move their tank a limited distance each turn, in order to </w:t>
       </w:r>
       <w:r>
         <w:t>position themselves.</w:t>
       </w:r>
-    </w:p>
+      <w:bookmarkStart w:id="2" w:name="_GoBack"/>
+      <w:bookmarkEnd w:id="2"/>
+    </w:p>
+    <w:p>
+      <w:r>
+        <w:br w:type="page"/>
+      </w:r>
+    </w:p>
+    <w:p/>
     <w:p>
       <w:pPr>
         <w:pStyle w:val="Heading2"/>
       </w:pPr>
-      <w:bookmarkStart w:id="2" w:name="_Toc8201424"/>
+      <w:bookmarkStart w:id="3" w:name="_Toc8681142"/>
       <w:r>
         <w:t>Stakeholders</w:t>
       </w:r>
-      <w:bookmarkEnd w:id="2"/>
+      <w:bookmarkEnd w:id="3"/>
     </w:p>
     <w:p>
       <w:r>
@@ -571,7 +585,28 @@
         <w:t xml:space="preserve"> stakeholders </w:t>
       </w:r>
       <w:r>
-        <w:t xml:space="preserve">who have an interest in my project. These are Jack Kench, Daniel Matthews and Sebastian Roffey. I have chosen these because they are good friends who enjoy local multiplayer gaming. They are familiar with the turn based strategy game genre, but are looking for something new that will give them more control to modify the game experience through modifiers. </w:t>
+        <w:t xml:space="preserve">who have an interest in my project. These are Jack Kench, Daniel Matthews and Sebastian Roffey. I have chosen these because they are good friends who enjoy local multiplayer gaming. They are familiar with the </w:t>
+      </w:r>
+      <w:r>
+        <w:t>turn-based</w:t>
+      </w:r>
+      <w:r>
+        <w:t xml:space="preserve"> strategy game </w:t>
+      </w:r>
+      <w:r>
+        <w:t>genre but</w:t>
+      </w:r>
+      <w:r>
+        <w:t xml:space="preserve"> are looking for something new that will give them more control </w:t>
+      </w:r>
+      <w:r>
+        <w:t>over</w:t>
+      </w:r>
+      <w:r>
+        <w:t xml:space="preserve"> the</w:t>
+      </w:r>
+      <w:r>
+        <w:t xml:space="preserve"> game experience through modifiers. </w:t>
       </w:r>
     </w:p>
     <w:p>
@@ -601,14 +636,87 @@
       <w:r>
         <w:t xml:space="preserve">but also not so simple that it gets boring quickly. Only one of my stakeholders is familiar with the game that has inspired my project (Daniel Matthews) but he feels that this game doesn’t allow for enough customisation of the game experience. He is looking for a game that has more modifiers that can be changed that effect the physics of the game: e.g. the ability to change the gravity that pulls down on projectiles, or the amount of health the player starts with. I intend to fill this hole in the market with my project. </w:t>
       </w:r>
-      <w:bookmarkStart w:id="3" w:name="_GoBack"/>
-      <w:bookmarkEnd w:id="3"/>
+    </w:p>
+    <w:p>
+      <w:r>
+        <w:br w:type="page"/>
+      </w:r>
+    </w:p>
+    <w:p/>
+    <w:p>
+      <w:r>
+        <w:t xml:space="preserve">I believe that they will be </w:t>
+      </w:r>
+      <w:r>
+        <w:t xml:space="preserve">useful in helping me achieve the best possible solution because they have experience with </w:t>
+      </w:r>
+      <w:r>
+        <w:t xml:space="preserve">similar games in the genre, </w:t>
+      </w:r>
+      <w:r>
+        <w:t xml:space="preserve">and so will know roughly what to expect of a game in this genre. They are also </w:t>
+      </w:r>
+      <w:r>
+        <w:t xml:space="preserve">interested in playing this </w:t>
+      </w:r>
+      <w:r>
+        <w:t xml:space="preserve">with other friends who are inexperienced in this genre, and so will be looking to judge the ease of use </w:t>
+      </w:r>
+      <w:r>
+        <w:t xml:space="preserve">and the simplicity of the design of this game. </w:t>
+      </w:r>
+      <w:r>
+        <w:t xml:space="preserve">All of this means that they will be able to provide useful feedback </w:t>
+      </w:r>
+      <w:r>
+        <w:t>that will help me achieve the best possible solution.</w:t>
+      </w:r>
+    </w:p>
+    <w:p>
+      <w:r>
+        <w:t>One final note is that one of my stakeholders is dyslexic</w:t>
+      </w:r>
+      <w:r>
+        <w:t xml:space="preserve"> (Sebastian Roffey)</w:t>
+      </w:r>
+      <w:r>
+        <w:t xml:space="preserve"> and requires that </w:t>
+      </w:r>
+      <w:r>
+        <w:t>I add different colour options to the game to increase he ease of use</w:t>
+      </w:r>
+      <w:r>
+        <w:t xml:space="preserve"> for him. This makes him an especially useful stakeholder because he will be able to provide feedback that </w:t>
+      </w:r>
+      <w:r>
+        <w:t xml:space="preserve">will help me </w:t>
+      </w:r>
+      <w:r>
+        <w:t>ensure</w:t>
+      </w:r>
+      <w:r>
+        <w:t xml:space="preserve"> that the game reaches its widest possible </w:t>
+      </w:r>
+      <w:proofErr w:type="gramStart"/>
+      <w:r>
+        <w:t>audience, and</w:t>
+      </w:r>
+      <w:proofErr w:type="gramEnd"/>
+      <w:r>
+        <w:t xml:space="preserve"> </w:t>
+      </w:r>
+      <w:r>
+        <w:t xml:space="preserve">doesn’t drive away people </w:t>
+      </w:r>
+      <w:r>
+        <w:t xml:space="preserve">who are dyslexic. </w:t>
+      </w:r>
     </w:p>
     <w:p>
       <w:pPr>
         <w:pStyle w:val="Heading2"/>
       </w:pPr>
-      <w:bookmarkStart w:id="4" w:name="_Toc8201425"/>
+      <w:bookmarkStart w:id="4" w:name="_Toc8681143"/>
       <w:r>
         <w:t>Research</w:t>
       </w:r>
@@ -618,7 +726,7 @@
       <w:pPr>
         <w:pStyle w:val="Heading2"/>
       </w:pPr>
-      <w:bookmarkStart w:id="5" w:name="_Toc8201426"/>
+      <w:bookmarkStart w:id="5" w:name="_Toc8681144"/>
       <w:r>
         <w:t>Specification</w:t>
       </w:r>
@@ -639,7 +747,7 @@
 </file>
 
 <file path=word/endnotes.xml><?xml version="1.0" encoding="utf-8"?>
-<w:endnotes xmlns:wpc="http://schemas.microsoft.com/office/word/2010/wordprocessingCanvas" xmlns:cx="http://schemas.microsoft.com/office/drawing/2014/chartex" xmlns:cx1="http://schemas.microsoft.com/office/drawing/2015/9/8/chartex" xmlns:mc="http://schemas.openxmlformats.org/markup-compatibility/2006" xmlns:o="urn:schemas-microsoft-com:office:office" xmlns:r="http://schemas.openxmlformats.org/officeDocument/2006/relationships" xmlns:m="http://schemas.openxmlformats.org/officeDocument/2006/math" xmlns:v="urn:schemas-microsoft-com:vml" xmlns:wp14="http://schemas.microsoft.com/office/word/2010/wordprocessingDrawing" xmlns:wp="http://schemas.openxmlformats.org/drawingml/2006/wordprocessingDrawing" xmlns:w10="urn:schemas-microsoft-com:office:word" xmlns:w="http://schemas.openxmlformats.org/wordprocessingml/2006/main" xmlns:w14="http://schemas.microsoft.com/office/word/2010/wordml" xmlns:w15="http://schemas.microsoft.com/office/word/2012/wordml" xmlns:w16se="http://schemas.microsoft.com/office/word/2015/wordml/symex" xmlns:wpg="http://schemas.microsoft.com/office/word/2010/wordprocessingGroup" xmlns:wpi="http://schemas.microsoft.com/office/word/2010/wordprocessingInk" xmlns:wne="http://schemas.microsoft.com/office/word/2006/wordml" xmlns:wps="http://schemas.microsoft.com/office/word/2010/wordprocessingShape" mc:Ignorable="w14 w15 w16se wp14">
+<w:endnotes xmlns:wpc="http://schemas.microsoft.com/office/word/2010/wordprocessingCanvas" xmlns:cx="http://schemas.microsoft.com/office/drawing/2014/chartex" xmlns:cx1="http://schemas.microsoft.com/office/drawing/2015/9/8/chartex" xmlns:cx2="http://schemas.microsoft.com/office/drawing/2015/10/21/chartex" xmlns:cx3="http://schemas.microsoft.com/office/drawing/2016/5/9/chartex" xmlns:cx4="http://schemas.microsoft.com/office/drawing/2016/5/10/chartex" xmlns:cx5="http://schemas.microsoft.com/office/drawing/2016/5/11/chartex" xmlns:cx6="http://schemas.microsoft.com/office/drawing/2016/5/12/chartex" xmlns:cx7="http://schemas.microsoft.com/office/drawing/2016/5/13/chartex" xmlns:cx8="http://schemas.microsoft.com/office/drawing/2016/5/14/chartex" xmlns:mc="http://schemas.openxmlformats.org/markup-compatibility/2006" xmlns:aink="http://schemas.microsoft.com/office/drawing/2016/ink" xmlns:am3d="http://schemas.microsoft.com/office/drawing/2017/model3d" xmlns:o="urn:schemas-microsoft-com:office:office" xmlns:r="http://schemas.openxmlformats.org/officeDocument/2006/relationships" xmlns:m="http://schemas.openxmlformats.org/officeDocument/2006/math" xmlns:v="urn:schemas-microsoft-com:vml" xmlns:wp14="http://schemas.microsoft.com/office/word/2010/wordprocessingDrawing" xmlns:wp="http://schemas.openxmlformats.org/drawingml/2006/wordprocessingDrawing" xmlns:w10="urn:schemas-microsoft-com:office:word" xmlns:w="http://schemas.openxmlformats.org/wordprocessingml/2006/main" xmlns:w14="http://schemas.microsoft.com/office/word/2010/wordml" xmlns:w15="http://schemas.microsoft.com/office/word/2012/wordml" xmlns:w16cid="http://schemas.microsoft.com/office/word/2016/wordml/cid" xmlns:w16se="http://schemas.microsoft.com/office/word/2015/wordml/symex" xmlns:wpg="http://schemas.microsoft.com/office/word/2010/wordprocessingGroup" xmlns:wpi="http://schemas.microsoft.com/office/word/2010/wordprocessingInk" xmlns:wne="http://schemas.microsoft.com/office/word/2006/wordml" xmlns:wps="http://schemas.microsoft.com/office/word/2010/wordprocessingShape" mc:Ignorable="w14 w15 w16se w16cid wp14">
   <w:endnote w:type="separator" w:id="-1">
     <w:p>
       <w:pPr>
@@ -664,7 +772,7 @@
 </file>
 
 <file path=word/footer1.xml><?xml version="1.0" encoding="utf-8"?>
-<w:ftr xmlns:wpc="http://schemas.microsoft.com/office/word/2010/wordprocessingCanvas" xmlns:cx="http://schemas.microsoft.com/office/drawing/2014/chartex" xmlns:cx1="http://schemas.microsoft.com/office/drawing/2015/9/8/chartex" xmlns:mc="http://schemas.openxmlformats.org/markup-compatibility/2006" xmlns:o="urn:schemas-microsoft-com:office:office" xmlns:r="http://schemas.openxmlformats.org/officeDocument/2006/relationships" xmlns:m="http://schemas.openxmlformats.org/officeDocument/2006/math" xmlns:v="urn:schemas-microsoft-com:vml" xmlns:wp14="http://schemas.microsoft.com/office/word/2010/wordprocessingDrawing" xmlns:wp="http://schemas.openxmlformats.org/drawingml/2006/wordprocessingDrawing" xmlns:w10="urn:schemas-microsoft-com:office:word" xmlns:w="http://schemas.openxmlformats.org/wordprocessingml/2006/main" xmlns:w14="http://schemas.microsoft.com/office/word/2010/wordml" xmlns:w15="http://schemas.microsoft.com/office/word/2012/wordml" xmlns:w16se="http://schemas.microsoft.com/office/word/2015/wordml/symex" xmlns:wpg="http://schemas.microsoft.com/office/word/2010/wordprocessingGroup" xmlns:wpi="http://schemas.microsoft.com/office/word/2010/wordprocessingInk" xmlns:wne="http://schemas.microsoft.com/office/word/2006/wordml" xmlns:wps="http://schemas.microsoft.com/office/word/2010/wordprocessingShape" mc:Ignorable="w14 w15 w16se wp14">
+<w:ftr xmlns:wpc="http://schemas.microsoft.com/office/word/2010/wordprocessingCanvas" xmlns:cx="http://schemas.microsoft.com/office/drawing/2014/chartex" xmlns:cx1="http://schemas.microsoft.com/office/drawing/2015/9/8/chartex" xmlns:cx2="http://schemas.microsoft.com/office/drawing/2015/10/21/chartex" xmlns:cx3="http://schemas.microsoft.com/office/drawing/2016/5/9/chartex" xmlns:cx4="http://schemas.microsoft.com/office/drawing/2016/5/10/chartex" xmlns:cx5="http://schemas.microsoft.com/office/drawing/2016/5/11/chartex" xmlns:cx6="http://schemas.microsoft.com/office/drawing/2016/5/12/chartex" xmlns:cx7="http://schemas.microsoft.com/office/drawing/2016/5/13/chartex" xmlns:cx8="http://schemas.microsoft.com/office/drawing/2016/5/14/chartex" xmlns:mc="http://schemas.openxmlformats.org/markup-compatibility/2006" xmlns:aink="http://schemas.microsoft.com/office/drawing/2016/ink" xmlns:am3d="http://schemas.microsoft.com/office/drawing/2017/model3d" xmlns:o="urn:schemas-microsoft-com:office:office" xmlns:r="http://schemas.openxmlformats.org/officeDocument/2006/relationships" xmlns:m="http://schemas.openxmlformats.org/officeDocument/2006/math" xmlns:v="urn:schemas-microsoft-com:vml" xmlns:wp14="http://schemas.microsoft.com/office/word/2010/wordprocessingDrawing" xmlns:wp="http://schemas.openxmlformats.org/drawingml/2006/wordprocessingDrawing" xmlns:w10="urn:schemas-microsoft-com:office:word" xmlns:w="http://schemas.openxmlformats.org/wordprocessingml/2006/main" xmlns:w14="http://schemas.microsoft.com/office/word/2010/wordml" xmlns:w15="http://schemas.microsoft.com/office/word/2012/wordml" xmlns:w16cid="http://schemas.microsoft.com/office/word/2016/wordml/cid" xmlns:w16se="http://schemas.microsoft.com/office/word/2015/wordml/symex" xmlns:wpg="http://schemas.microsoft.com/office/word/2010/wordprocessingGroup" xmlns:wpi="http://schemas.microsoft.com/office/word/2010/wordprocessingInk" xmlns:wne="http://schemas.microsoft.com/office/word/2006/wordml" xmlns:wps="http://schemas.microsoft.com/office/word/2010/wordprocessingShape" mc:Ignorable="w14 w15 w16se w16cid wp14">
   <w:sdt>
     <w:sdtPr>
       <w:id w:val="1373732540"/>
@@ -717,7 +825,7 @@
 </file>
 
 <file path=word/footer2.xml><?xml version="1.0" encoding="utf-8"?>
-<w:ftr xmlns:wpc="http://schemas.microsoft.com/office/word/2010/wordprocessingCanvas" xmlns:cx="http://schemas.microsoft.com/office/drawing/2014/chartex" xmlns:cx1="http://schemas.microsoft.com/office/drawing/2015/9/8/chartex" xmlns:mc="http://schemas.openxmlformats.org/markup-compatibility/2006" xmlns:o="urn:schemas-microsoft-com:office:office" xmlns:r="http://schemas.openxmlformats.org/officeDocument/2006/relationships" xmlns:m="http://schemas.openxmlformats.org/officeDocument/2006/math" xmlns:v="urn:schemas-microsoft-com:vml" xmlns:wp14="http://schemas.microsoft.com/office/word/2010/wordprocessingDrawing" xmlns:wp="http://schemas.openxmlformats.org/drawingml/2006/wordprocessingDrawing" xmlns:w10="urn:schemas-microsoft-com:office:word" xmlns:w="http://schemas.openxmlformats.org/wordprocessingml/2006/main" xmlns:w14="http://schemas.microsoft.com/office/word/2010/wordml" xmlns:w15="http://schemas.microsoft.com/office/word/2012/wordml" xmlns:w16se="http://schemas.microsoft.com/office/word/2015/wordml/symex" xmlns:wpg="http://schemas.microsoft.com/office/word/2010/wordprocessingGroup" xmlns:wpi="http://schemas.microsoft.com/office/word/2010/wordprocessingInk" xmlns:wne="http://schemas.microsoft.com/office/word/2006/wordml" xmlns:wps="http://schemas.microsoft.com/office/word/2010/wordprocessingShape" mc:Ignorable="w14 w15 w16se wp14">
+<w:ftr xmlns:wpc="http://schemas.microsoft.com/office/word/2010/wordprocessingCanvas" xmlns:cx="http://schemas.microsoft.com/office/drawing/2014/chartex" xmlns:cx1="http://schemas.microsoft.com/office/drawing/2015/9/8/chartex" xmlns:cx2="http://schemas.microsoft.com/office/drawing/2015/10/21/chartex" xmlns:cx3="http://schemas.microsoft.com/office/drawing/2016/5/9/chartex" xmlns:cx4="http://schemas.microsoft.com/office/drawing/2016/5/10/chartex" xmlns:cx5="http://schemas.microsoft.com/office/drawing/2016/5/11/chartex" xmlns:cx6="http://schemas.microsoft.com/office/drawing/2016/5/12/chartex" xmlns:cx7="http://schemas.microsoft.com/office/drawing/2016/5/13/chartex" xmlns:cx8="http://schemas.microsoft.com/office/drawing/2016/5/14/chartex" xmlns:mc="http://schemas.openxmlformats.org/markup-compatibility/2006" xmlns:aink="http://schemas.microsoft.com/office/drawing/2016/ink" xmlns:am3d="http://schemas.microsoft.com/office/drawing/2017/model3d" xmlns:o="urn:schemas-microsoft-com:office:office" xmlns:r="http://schemas.openxmlformats.org/officeDocument/2006/relationships" xmlns:m="http://schemas.openxmlformats.org/officeDocument/2006/math" xmlns:v="urn:schemas-microsoft-com:vml" xmlns:wp14="http://schemas.microsoft.com/office/word/2010/wordprocessingDrawing" xmlns:wp="http://schemas.openxmlformats.org/drawingml/2006/wordprocessingDrawing" xmlns:w10="urn:schemas-microsoft-com:office:word" xmlns:w="http://schemas.openxmlformats.org/wordprocessingml/2006/main" xmlns:w14="http://schemas.microsoft.com/office/word/2010/wordml" xmlns:w15="http://schemas.microsoft.com/office/word/2012/wordml" xmlns:w16cid="http://schemas.microsoft.com/office/word/2016/wordml/cid" xmlns:w16se="http://schemas.microsoft.com/office/word/2015/wordml/symex" xmlns:wpg="http://schemas.microsoft.com/office/word/2010/wordprocessingGroup" xmlns:wpi="http://schemas.microsoft.com/office/word/2010/wordprocessingInk" xmlns:wne="http://schemas.microsoft.com/office/word/2006/wordml" xmlns:wps="http://schemas.microsoft.com/office/word/2010/wordprocessingShape" mc:Ignorable="w14 w15 w16se w16cid wp14">
   <w:p>
     <w:pPr>
       <w:pStyle w:val="Footer"/>
@@ -737,7 +845,7 @@
 </file>
 
 <file path=word/footnotes.xml><?xml version="1.0" encoding="utf-8"?>
-<w:footnotes xmlns:wpc="http://schemas.microsoft.com/office/word/2010/wordprocessingCanvas" xmlns:cx="http://schemas.microsoft.com/office/drawing/2014/chartex" xmlns:cx1="http://schemas.microsoft.com/office/drawing/2015/9/8/chartex" xmlns:mc="http://schemas.openxmlformats.org/markup-compatibility/2006" xmlns:o="urn:schemas-microsoft-com:office:office" xmlns:r="http://schemas.openxmlformats.org/officeDocument/2006/relationships" xmlns:m="http://schemas.openxmlformats.org/officeDocument/2006/math" xmlns:v="urn:schemas-microsoft-com:vml" xmlns:wp14="http://schemas.microsoft.com/office/word/2010/wordprocessingDrawing" xmlns:wp="http://schemas.openxmlformats.org/drawingml/2006/wordprocessingDrawing" xmlns:w10="urn:schemas-microsoft-com:office:word" xmlns:w="http://schemas.openxmlformats.org/wordprocessingml/2006/main" xmlns:w14="http://schemas.microsoft.com/office/word/2010/wordml" xmlns:w15="http://schemas.microsoft.com/office/word/2012/wordml" xmlns:w16se="http://schemas.microsoft.com/office/word/2015/wordml/symex" xmlns:wpg="http://schemas.microsoft.com/office/word/2010/wordprocessingGroup" xmlns:wpi="http://schemas.microsoft.com/office/word/2010/wordprocessingInk" xmlns:wne="http://schemas.microsoft.com/office/word/2006/wordml" xmlns:wps="http://schemas.microsoft.com/office/word/2010/wordprocessingShape" mc:Ignorable="w14 w15 w16se wp14">
+<w:footnotes xmlns:wpc="http://schemas.microsoft.com/office/word/2010/wordprocessingCanvas" xmlns:cx="http://schemas.microsoft.com/office/drawing/2014/chartex" xmlns:cx1="http://schemas.microsoft.com/office/drawing/2015/9/8/chartex" xmlns:cx2="http://schemas.microsoft.com/office/drawing/2015/10/21/chartex" xmlns:cx3="http://schemas.microsoft.com/office/drawing/2016/5/9/chartex" xmlns:cx4="http://schemas.microsoft.com/office/drawing/2016/5/10/chartex" xmlns:cx5="http://schemas.microsoft.com/office/drawing/2016/5/11/chartex" xmlns:cx6="http://schemas.microsoft.com/office/drawing/2016/5/12/chartex" xmlns:cx7="http://schemas.microsoft.com/office/drawing/2016/5/13/chartex" xmlns:cx8="http://schemas.microsoft.com/office/drawing/2016/5/14/chartex" xmlns:mc="http://schemas.openxmlformats.org/markup-compatibility/2006" xmlns:aink="http://schemas.microsoft.com/office/drawing/2016/ink" xmlns:am3d="http://schemas.microsoft.com/office/drawing/2017/model3d" xmlns:o="urn:schemas-microsoft-com:office:office" xmlns:r="http://schemas.openxmlformats.org/officeDocument/2006/relationships" xmlns:m="http://schemas.openxmlformats.org/officeDocument/2006/math" xmlns:v="urn:schemas-microsoft-com:vml" xmlns:wp14="http://schemas.microsoft.com/office/word/2010/wordprocessingDrawing" xmlns:wp="http://schemas.openxmlformats.org/drawingml/2006/wordprocessingDrawing" xmlns:w10="urn:schemas-microsoft-com:office:word" xmlns:w="http://schemas.openxmlformats.org/wordprocessingml/2006/main" xmlns:w14="http://schemas.microsoft.com/office/word/2010/wordml" xmlns:w15="http://schemas.microsoft.com/office/word/2012/wordml" xmlns:w16cid="http://schemas.microsoft.com/office/word/2016/wordml/cid" xmlns:w16se="http://schemas.microsoft.com/office/word/2015/wordml/symex" xmlns:wpg="http://schemas.microsoft.com/office/word/2010/wordprocessingGroup" xmlns:wpi="http://schemas.microsoft.com/office/word/2010/wordprocessingInk" xmlns:wne="http://schemas.microsoft.com/office/word/2006/wordml" xmlns:wps="http://schemas.microsoft.com/office/word/2010/wordprocessingShape" mc:Ignorable="w14 w15 w16se w16cid wp14">
   <w:footnote w:type="separator" w:id="-1">
     <w:p>
       <w:pPr>
@@ -762,7 +870,7 @@
 </file>
 
 <file path=word/header1.xml><?xml version="1.0" encoding="utf-8"?>
-<w:hdr xmlns:wpc="http://schemas.microsoft.com/office/word/2010/wordprocessingCanvas" xmlns:cx="http://schemas.microsoft.com/office/drawing/2014/chartex" xmlns:cx1="http://schemas.microsoft.com/office/drawing/2015/9/8/chartex" xmlns:mc="http://schemas.openxmlformats.org/markup-compatibility/2006" xmlns:o="urn:schemas-microsoft-com:office:office" xmlns:r="http://schemas.openxmlformats.org/officeDocument/2006/relationships" xmlns:m="http://schemas.openxmlformats.org/officeDocument/2006/math" xmlns:v="urn:schemas-microsoft-com:vml" xmlns:wp14="http://schemas.microsoft.com/office/word/2010/wordprocessingDrawing" xmlns:wp="http://schemas.openxmlformats.org/drawingml/2006/wordprocessingDrawing" xmlns:w10="urn:schemas-microsoft-com:office:word" xmlns:w="http://schemas.openxmlformats.org/wordprocessingml/2006/main" xmlns:w14="http://schemas.microsoft.com/office/word/2010/wordml" xmlns:w15="http://schemas.microsoft.com/office/word/2012/wordml" xmlns:w16se="http://schemas.microsoft.com/office/word/2015/wordml/symex" xmlns:wpg="http://schemas.microsoft.com/office/word/2010/wordprocessingGroup" xmlns:wpi="http://schemas.microsoft.com/office/word/2010/wordprocessingInk" xmlns:wne="http://schemas.microsoft.com/office/word/2006/wordml" xmlns:wps="http://schemas.microsoft.com/office/word/2010/wordprocessingShape" mc:Ignorable="w14 w15 w16se wp14">
+<w:hdr xmlns:wpc="http://schemas.microsoft.com/office/word/2010/wordprocessingCanvas" xmlns:cx="http://schemas.microsoft.com/office/drawing/2014/chartex" xmlns:cx1="http://schemas.microsoft.com/office/drawing/2015/9/8/chartex" xmlns:cx2="http://schemas.microsoft.com/office/drawing/2015/10/21/chartex" xmlns:cx3="http://schemas.microsoft.com/office/drawing/2016/5/9/chartex" xmlns:cx4="http://schemas.microsoft.com/office/drawing/2016/5/10/chartex" xmlns:cx5="http://schemas.microsoft.com/office/drawing/2016/5/11/chartex" xmlns:cx6="http://schemas.microsoft.com/office/drawing/2016/5/12/chartex" xmlns:cx7="http://schemas.microsoft.com/office/drawing/2016/5/13/chartex" xmlns:cx8="http://schemas.microsoft.com/office/drawing/2016/5/14/chartex" xmlns:mc="http://schemas.openxmlformats.org/markup-compatibility/2006" xmlns:aink="http://schemas.microsoft.com/office/drawing/2016/ink" xmlns:am3d="http://schemas.microsoft.com/office/drawing/2017/model3d" xmlns:o="urn:schemas-microsoft-com:office:office" xmlns:r="http://schemas.openxmlformats.org/officeDocument/2006/relationships" xmlns:m="http://schemas.openxmlformats.org/officeDocument/2006/math" xmlns:v="urn:schemas-microsoft-com:vml" xmlns:wp14="http://schemas.microsoft.com/office/word/2010/wordprocessingDrawing" xmlns:wp="http://schemas.openxmlformats.org/drawingml/2006/wordprocessingDrawing" xmlns:w10="urn:schemas-microsoft-com:office:word" xmlns:w="http://schemas.openxmlformats.org/wordprocessingml/2006/main" xmlns:w14="http://schemas.microsoft.com/office/word/2010/wordml" xmlns:w15="http://schemas.microsoft.com/office/word/2012/wordml" xmlns:w16cid="http://schemas.microsoft.com/office/word/2016/wordml/cid" xmlns:w16se="http://schemas.microsoft.com/office/word/2015/wordml/symex" xmlns:wpg="http://schemas.microsoft.com/office/word/2010/wordprocessingGroup" xmlns:wpi="http://schemas.microsoft.com/office/word/2010/wordprocessingInk" xmlns:wne="http://schemas.microsoft.com/office/word/2006/wordml" xmlns:wps="http://schemas.microsoft.com/office/word/2010/wordprocessingShape" mc:Ignorable="w14 w15 w16se w16cid wp14">
   <w:p>
     <w:pPr>
       <w:pStyle w:val="Header"/>
@@ -776,7 +884,7 @@
 </file>
 
 <file path=word/styles.xml><?xml version="1.0" encoding="utf-8"?>
-<w:styles xmlns:mc="http://schemas.openxmlformats.org/markup-compatibility/2006" xmlns:r="http://schemas.openxmlformats.org/officeDocument/2006/relationships" xmlns:w="http://schemas.openxmlformats.org/wordprocessingml/2006/main" xmlns:w14="http://schemas.microsoft.com/office/word/2010/wordml" xmlns:w15="http://schemas.microsoft.com/office/word/2012/wordml" xmlns:w16se="http://schemas.microsoft.com/office/word/2015/wordml/symex" mc:Ignorable="w14 w15 w16se">
+<w:styles xmlns:mc="http://schemas.openxmlformats.org/markup-compatibility/2006" xmlns:r="http://schemas.openxmlformats.org/officeDocument/2006/relationships" xmlns:w="http://schemas.openxmlformats.org/wordprocessingml/2006/main" xmlns:w14="http://schemas.microsoft.com/office/word/2010/wordml" xmlns:w15="http://schemas.microsoft.com/office/word/2012/wordml" xmlns:w16cid="http://schemas.microsoft.com/office/word/2016/wordml/cid" xmlns:w16se="http://schemas.microsoft.com/office/word/2015/wordml/symex" mc:Ignorable="w14 w15 w16se w16cid">
   <w:docDefaults>
     <w:rPrDefault>
       <w:rPr>
@@ -792,7 +900,7 @@
       </w:pPr>
     </w:pPrDefault>
   </w:docDefaults>
-  <w:latentStyles w:defLockedState="0" w:defUIPriority="99" w:defSemiHidden="0" w:defUnhideWhenUsed="0" w:defQFormat="0" w:count="371">
+  <w:latentStyles w:defLockedState="0" w:defUIPriority="99" w:defSemiHidden="0" w:defUnhideWhenUsed="0" w:defQFormat="0" w:count="376">
     <w:lsdException w:name="Normal" w:uiPriority="0" w:qFormat="1"/>
     <w:lsdException w:name="heading 1" w:uiPriority="9" w:qFormat="1"/>
     <w:lsdException w:name="heading 2" w:semiHidden="1" w:uiPriority="9" w:unhideWhenUsed="1" w:qFormat="1"/>
@@ -1164,6 +1272,11 @@
     <w:lsdException w:name="List Table 5 Dark Accent 6" w:uiPriority="50"/>
     <w:lsdException w:name="List Table 6 Colorful Accent 6" w:uiPriority="51"/>
     <w:lsdException w:name="List Table 7 Colorful Accent 6" w:uiPriority="52"/>
+    <w:lsdException w:name="Mention" w:semiHidden="1" w:unhideWhenUsed="1"/>
+    <w:lsdException w:name="Smart Hyperlink" w:semiHidden="1" w:unhideWhenUsed="1"/>
+    <w:lsdException w:name="Hashtag" w:semiHidden="1" w:unhideWhenUsed="1"/>
+    <w:lsdException w:name="Unresolved Mention" w:semiHidden="1" w:unhideWhenUsed="1"/>
+    <w:lsdException w:name="Smart Link" w:semiHidden="1" w:unhideWhenUsed="1"/>
   </w:latentStyles>
   <w:style w:type="paragraph" w:default="1" w:styleId="Normal">
     <w:name w:val="Normal"/>
@@ -1792,7 +1905,7 @@
 </file>
 
 <file path=customXml/itemProps1.xml><?xml version="1.0" encoding="utf-8"?>
-<ds:datastoreItem xmlns:ds="http://schemas.openxmlformats.org/officeDocument/2006/customXml" ds:itemID="{16938CF0-A36B-4E59-9266-FBB01F4B8637}">
+<ds:datastoreItem xmlns:ds="http://schemas.openxmlformats.org/officeDocument/2006/customXml" ds:itemID="{4F465757-C2DC-4B09-9E22-0A76A3E7D193}">
   <ds:schemaRefs>
     <ds:schemaRef ds:uri="http://schemas.openxmlformats.org/officeDocument/2006/bibliography"/>
   </ds:schemaRefs>

</xml_diff>